<commit_message>
Added homework - 3 solution
</commit_message>
<xml_diff>
--- a/Homework/Homework - 3/Homework - 3 - Solutions.docx
+++ b/Homework/Homework - 3/Homework - 3 - Solutions.docx
@@ -4,11 +4,184 @@
   <w:body>
     <w:p>
       <w:pPr>
-        <w:pStyle w:val="Heading2"/>
+        <w:pStyle w:val="Heading1"/>
         <w:jc w:val="center"/>
+        <w:rPr>
+          <w:rFonts w:ascii="Arial" w:hAnsi="Arial" w:cs="Arial"/>
+          <w:color w:val="000000" w:themeColor="text1"/>
+        </w:rPr>
       </w:pPr>
       <w:r>
-        <w:t>Homework Assignment #3 (100 points)</w:t>
+        <w:rPr>
+          <w:rFonts w:ascii="Arial" w:hAnsi="Arial" w:cs="Arial"/>
+          <w:color w:val="000000" w:themeColor="text1"/>
+        </w:rPr>
+        <w:t>ENPM</w:t>
+      </w:r>
+      <w:r>
+        <w:rPr>
+          <w:rFonts w:ascii="Arial" w:hAnsi="Arial" w:cs="Arial"/>
+          <w:color w:val="000000" w:themeColor="text1"/>
+        </w:rPr>
+        <w:t>695</w:t>
+      </w:r>
+      <w:r>
+        <w:rPr>
+          <w:rFonts w:ascii="Arial" w:hAnsi="Arial" w:cs="Arial"/>
+          <w:color w:val="000000" w:themeColor="text1"/>
+        </w:rPr>
+        <w:t xml:space="preserve"> – </w:t>
+      </w:r>
+      <w:r>
+        <w:rPr>
+          <w:rFonts w:ascii="Arial" w:hAnsi="Arial" w:cs="Arial"/>
+          <w:color w:val="000000" w:themeColor="text1"/>
+        </w:rPr>
+        <w:t>Secure Operating Systems</w:t>
+      </w:r>
+    </w:p>
+    <w:p>
+      <w:pPr>
+        <w:pStyle w:val="Heading1"/>
+        <w:jc w:val="center"/>
+        <w:rPr>
+          <w:rFonts w:ascii="Arial" w:hAnsi="Arial" w:cs="Arial"/>
+          <w:color w:val="000000" w:themeColor="text1"/>
+        </w:rPr>
+      </w:pPr>
+      <w:r>
+        <w:rPr>
+          <w:rFonts w:ascii="Arial" w:hAnsi="Arial" w:cs="Arial"/>
+          <w:color w:val="000000" w:themeColor="text1"/>
+        </w:rPr>
+        <w:t xml:space="preserve">Homework – </w:t>
+      </w:r>
+      <w:r>
+        <w:rPr>
+          <w:rFonts w:ascii="Arial" w:hAnsi="Arial" w:cs="Arial"/>
+          <w:color w:val="000000" w:themeColor="text1"/>
+        </w:rPr>
+        <w:t>3</w:t>
+      </w:r>
+    </w:p>
+    <w:p/>
+    <w:p>
+      <w:pPr>
+        <w:jc w:val="center"/>
+        <w:rPr>
+          <w:rFonts w:ascii="Arial" w:hAnsi="Arial" w:cs="Arial"/>
+        </w:rPr>
+      </w:pPr>
+      <w:r>
+        <w:rPr>
+          <w:rFonts w:ascii="Arial" w:hAnsi="Arial" w:cs="Arial"/>
+          <w:i/>
+          <w:iCs/>
+        </w:rPr>
+        <w:t xml:space="preserve">Author – </w:t>
+      </w:r>
+      <w:r>
+        <w:rPr>
+          <w:rFonts w:ascii="Arial" w:hAnsi="Arial" w:cs="Arial"/>
+          <w:i/>
+          <w:iCs/>
+        </w:rPr>
+        <w:t>Syed Mohammad Ibrahim</w:t>
+      </w:r>
+    </w:p>
+    <w:p>
+      <w:pPr>
+        <w:jc w:val="center"/>
+        <w:rPr>
+          <w:rFonts w:ascii="Arial" w:hAnsi="Arial" w:cs="Arial"/>
+          <w:i/>
+          <w:iCs/>
+        </w:rPr>
+      </w:pPr>
+      <w:r>
+        <w:rPr>
+          <w:rFonts w:ascii="Arial" w:hAnsi="Arial" w:cs="Arial"/>
+          <w:i/>
+          <w:iCs/>
+        </w:rPr>
+        <w:t>UMD ID:</w:t>
+      </w:r>
+      <w:r>
+        <w:rPr>
+          <w:rFonts w:ascii="Arial" w:hAnsi="Arial" w:cs="Arial"/>
+        </w:rPr>
+        <w:t xml:space="preserve"> </w:t>
+      </w:r>
+      <w:r>
+        <w:rPr>
+          <w:rFonts w:ascii="Arial" w:hAnsi="Arial" w:cs="Arial"/>
+          <w:i/>
+          <w:iCs/>
+        </w:rPr>
+        <w:t>iamibi</w:t>
+      </w:r>
+    </w:p>
+    <w:p>
+      <w:pPr>
+        <w:jc w:val="center"/>
+        <w:rPr>
+          <w:rFonts w:ascii="Arial" w:hAnsi="Arial" w:cs="Arial"/>
+          <w:i/>
+          <w:iCs/>
+        </w:rPr>
+      </w:pPr>
+      <w:r>
+        <w:rPr>
+          <w:rFonts w:ascii="Arial" w:hAnsi="Arial" w:cs="Arial"/>
+          <w:i/>
+          <w:iCs/>
+        </w:rPr>
+        <w:t xml:space="preserve">UID: </w:t>
+      </w:r>
+      <w:r>
+        <w:rPr>
+          <w:rFonts w:ascii="Arial" w:hAnsi="Arial" w:cs="Arial"/>
+          <w:i/>
+          <w:iCs/>
+        </w:rPr>
+        <w:t>118428369</w:t>
+      </w:r>
+    </w:p>
+    <w:p>
+      <w:pPr>
+        <w:jc w:val="center"/>
+        <w:rPr>
+          <w:rFonts w:ascii="Arial" w:hAnsi="Arial" w:cs="Arial"/>
+          <w:i/>
+          <w:iCs/>
+        </w:rPr>
+      </w:pPr>
+      <w:r>
+        <w:rPr>
+          <w:rFonts w:ascii="Arial" w:hAnsi="Arial" w:cs="Arial"/>
+          <w:i/>
+          <w:iCs/>
+        </w:rPr>
+        <w:t xml:space="preserve">Email: </w:t>
+      </w:r>
+      <w:hyperlink r:id="rId4" w:history="1">
+        <w:r>
+          <w:rPr>
+            <w:rStyle w:val="Hyperlink"/>
+            <w:rFonts w:ascii="Arial" w:hAnsi="Arial" w:cs="Arial"/>
+            <w:i/>
+            <w:iCs/>
+          </w:rPr>
+          <w:t>iamibi@umd.edu</w:t>
+        </w:r>
+      </w:hyperlink>
+      <w:r>
+        <w:rPr>
+          <w:rFonts w:ascii="Arial" w:hAnsi="Arial" w:cs="Arial"/>
+          <w:i/>
+          <w:iCs/>
+        </w:rPr>
+        <w:t xml:space="preserve"> </w:t>
       </w:r>
     </w:p>
     <w:p/>
@@ -91,7 +264,7 @@
           </w:tcPr>
           <w:p>
             <w:r>
-              <w:t>It is a malicious program that usually attaches itself with another legitimate program to perform its tasks.</w:t>
+              <w:t>It is a malicious program that usually attaches itself with another legitimate program to perform its tasks</w:t>
             </w:r>
           </w:p>
         </w:tc>
@@ -101,7 +274,7 @@
           </w:tcPr>
           <w:p>
             <w:r>
-              <w:t>A malicious program that can replicate itself over a network.</w:t>
+              <w:t>A malicious program that can replicate itself over a network</w:t>
             </w:r>
           </w:p>
         </w:tc>
@@ -116,7 +289,7 @@
           </w:tcPr>
           <w:p>
             <w:r>
-              <w:t>They are usually designed to modify or report information to the person who wrote the program.</w:t>
+              <w:t>They are usually designed to modify or report information to the person who wrote the program</w:t>
             </w:r>
           </w:p>
         </w:tc>
@@ -126,7 +299,7 @@
           </w:tcPr>
           <w:p>
             <w:r>
-              <w:t>They are designed to waste the system resources.</w:t>
+              <w:t>They are designed to waste the system resources</w:t>
             </w:r>
           </w:p>
         </w:tc>
@@ -164,13 +337,27 @@
           <w:tcPr>
             <w:tcW w:w="4816" w:type="dxa"/>
           </w:tcPr>
-          <w:p/>
+          <w:p>
+            <w:r>
+              <w:t>They are executed by an executable file</w:t>
+            </w:r>
+          </w:p>
         </w:tc>
         <w:tc>
           <w:tcPr>
             <w:tcW w:w="4695" w:type="dxa"/>
           </w:tcPr>
-          <w:p/>
+          <w:p>
+            <w:r>
+              <w:t xml:space="preserve">They are executed by a </w:t>
+            </w:r>
+            <w:r>
+              <w:t>weakness</w:t>
+            </w:r>
+            <w:r>
+              <w:t xml:space="preserve"> in the system</w:t>
+            </w:r>
+          </w:p>
         </w:tc>
       </w:tr>
       <w:tr>
@@ -181,13 +368,21 @@
           <w:tcPr>
             <w:tcW w:w="4816" w:type="dxa"/>
           </w:tcPr>
-          <w:p/>
+          <w:p>
+            <w:r>
+              <w:t>A viable host like an executable, is required to replicate</w:t>
+            </w:r>
+          </w:p>
         </w:tc>
         <w:tc>
           <w:tcPr>
             <w:tcW w:w="4695" w:type="dxa"/>
           </w:tcPr>
-          <w:p/>
+          <w:p>
+            <w:r>
+              <w:t>It doesn’t require any host necessarily to replicate itself over the network</w:t>
+            </w:r>
+          </w:p>
         </w:tc>
       </w:tr>
     </w:tbl>
@@ -205,6 +400,7 @@
     </w:p>
     <w:p>
       <w:r>
+        <w:lastRenderedPageBreak/>
         <w:t>a. Michael and John want to share some secret files</w:t>
       </w:r>
     </w:p>
@@ -217,30 +413,121 @@
       <w:r>
         <w:t>c. Dennis wants his files readable by everyone except his roommate</w:t>
       </w:r>
+      <w:r>
+        <w:t xml:space="preserve"> </w:t>
+      </w:r>
     </w:p>
     <w:p>
       <w:r>
         <w:t>A.</w:t>
       </w:r>
+      <w:r>
+        <w:t xml:space="preserve"> The three different types of protection mechanisms are:</w:t>
+      </w:r>
+    </w:p>
+    <w:p>
+      <w:r>
+        <w:t>- SSL/TLS</w:t>
+      </w:r>
+    </w:p>
+    <w:p>
+      <w:r>
+        <w:t>- VPN</w:t>
+      </w:r>
+    </w:p>
+    <w:p>
+      <w:r>
+        <w:t>- Secure Shell (SSH)</w:t>
+      </w:r>
+    </w:p>
+    <w:p>
+      <w:r>
+        <w:t>Protection mechanism that can be used for the following scenarios are:</w:t>
+      </w:r>
+    </w:p>
+    <w:p>
+      <w:r>
+        <w:t xml:space="preserve">a. Michael and John want to share some secret files </w:t>
+      </w:r>
+      <w:r>
+        <w:t>–</w:t>
+      </w:r>
+      <w:r>
+        <w:t xml:space="preserve"> </w:t>
+      </w:r>
+      <w:r>
+        <w:t>IPSec (VPN)</w:t>
+      </w:r>
+      <w:r>
+        <w:t xml:space="preserve"> </w:t>
+      </w:r>
+    </w:p>
+    <w:p>
+      <w:r>
+        <w:t xml:space="preserve">b. Susan wants some of her files to be public </w:t>
+      </w:r>
+      <w:r>
+        <w:t>–</w:t>
+      </w:r>
+      <w:r>
+        <w:t xml:space="preserve"> TLS</w:t>
+      </w:r>
+    </w:p>
+    <w:p>
+      <w:r>
+        <w:t xml:space="preserve">c. Dennis wants his files readable by everyone except his roommate </w:t>
+      </w:r>
+      <w:r>
+        <w:t>–</w:t>
+      </w:r>
+      <w:r>
+        <w:t xml:space="preserve"> </w:t>
+      </w:r>
+      <w:r>
+        <w:t>SSH (using chroot jail)</w:t>
+      </w:r>
     </w:p>
     <w:p/>
     <w:p>
       <w:r>
-        <w:t>4. List 5 different pathnames to the file /</w:t>
-      </w:r>
-      <w:proofErr w:type="spellStart"/>
-      <w:r>
-        <w:t>etc</w:t>
-      </w:r>
-      <w:proofErr w:type="spellEnd"/>
-      <w:r>
-        <w:t xml:space="preserve">/shadow (5 points) </w:t>
+        <w:t xml:space="preserve">4. List 5 different pathnames to the file /etc/shadow (5 points) </w:t>
       </w:r>
     </w:p>
     <w:p>
       <w:r>
         <w:t>A.</w:t>
       </w:r>
+      <w:r>
+        <w:t xml:space="preserve"> The five paths are:</w:t>
+      </w:r>
+    </w:p>
+    <w:p>
+      <w:r>
+        <w:t>- /etc/shadow</w:t>
+      </w:r>
+    </w:p>
+    <w:p>
+      <w:r>
+        <w:t>- ./shadow (If the user’s present working directory is /etc)</w:t>
+      </w:r>
+    </w:p>
+    <w:p>
+      <w:r>
+        <w:t>- ../etc/shadow (If the user’s present working directory is /home or any other directory in the root path)</w:t>
+      </w:r>
+    </w:p>
+    <w:p>
+      <w:r>
+        <w:t xml:space="preserve">- </w:t>
+      </w:r>
+      <w:r>
+        <w:t>etc/shadow (If the user’s present working directory is root /)</w:t>
+      </w:r>
+    </w:p>
+    <w:p>
+      <w:r>
+        <w:t>- ./etc/shadow (If the user’s present working directory is root /)</w:t>
+      </w:r>
     </w:p>
     <w:p/>
     <w:p>
@@ -257,6 +544,9 @@
       <w:r>
         <w:t>A.</w:t>
       </w:r>
+      <w:r>
+        <w:t xml:space="preserve"> The renaming of a file will instruct the operating system to change the directory entry of the file in the system whereas, copying and deleting action will allocate a new memory block(s) for the file. The copying and deleting will take a performance hit as the new blocks are allocated on-the-go.</w:t>
+      </w:r>
     </w:p>
     <w:p/>
     <w:p>
@@ -274,9 +564,105 @@
         <w:t>A.</w:t>
       </w:r>
     </w:p>
+    <w:tbl>
+      <w:tblPr>
+        <w:tblStyle w:val="TableGrid"/>
+        <w:tblW w:w="0" w:type="auto"/>
+        <w:tblLook w:val="04A0" w:firstRow="1" w:lastRow="0" w:firstColumn="1" w:lastColumn="0" w:noHBand="0" w:noVBand="1"/>
+      </w:tblPr>
+      <w:tblGrid>
+        <w:gridCol w:w="4675"/>
+        <w:gridCol w:w="4675"/>
+      </w:tblGrid>
+      <w:tr>
+        <w:tc>
+          <w:tcPr>
+            <w:tcW w:w="4675" w:type="dxa"/>
+          </w:tcPr>
+          <w:p>
+            <w:r>
+              <w:lastRenderedPageBreak/>
+              <w:t>File Access Control Lists</w:t>
+            </w:r>
+          </w:p>
+        </w:tc>
+        <w:tc>
+          <w:tcPr>
+            <w:tcW w:w="4675" w:type="dxa"/>
+          </w:tcPr>
+          <w:p>
+            <w:r>
+              <w:t>File Permissions</w:t>
+            </w:r>
+          </w:p>
+        </w:tc>
+      </w:tr>
+      <w:tr>
+        <w:tc>
+          <w:tcPr>
+            <w:tcW w:w="4675" w:type="dxa"/>
+          </w:tcPr>
+          <w:p>
+            <w:r>
+              <w:t>They are responsible for making sure that based on a user’s rights, they are allowed to read, write and/or execute any given file on the file system.</w:t>
+            </w:r>
+          </w:p>
+        </w:tc>
+        <w:tc>
+          <w:tcPr>
+            <w:tcW w:w="4675" w:type="dxa"/>
+          </w:tcPr>
+          <w:p>
+            <w:r>
+              <w:t xml:space="preserve">The permission of an individual file for a user. This varies on where the file is located like under a restricted folder which prevents the file permission of any read/write/execute by any user other than </w:t>
+            </w:r>
+            <w:r>
+              <w:t>super</w:t>
+            </w:r>
+            <w:r>
+              <w:t>user.</w:t>
+            </w:r>
+          </w:p>
+        </w:tc>
+      </w:tr>
+      <w:tr>
+        <w:tc>
+          <w:tcPr>
+            <w:tcW w:w="4675" w:type="dxa"/>
+          </w:tcPr>
+          <w:p>
+            <w:r>
+              <w:t>This involves the ownerships User, Group, Others, All</w:t>
+            </w:r>
+          </w:p>
+        </w:tc>
+        <w:tc>
+          <w:tcPr>
+            <w:tcW w:w="4675" w:type="dxa"/>
+          </w:tcPr>
+          <w:p>
+            <w:r>
+              <w:t xml:space="preserve">This involves access protection of read, </w:t>
+            </w:r>
+            <w:r>
+              <w:t>write,</w:t>
+            </w:r>
+            <w:r>
+              <w:t xml:space="preserve"> and execute on any given file and folder.</w:t>
+            </w:r>
+          </w:p>
+        </w:tc>
+      </w:tr>
+    </w:tbl>
     <w:p/>
     <w:p>
       <w:r>
+        <w:t>The file permissions are more flexible as they don’t restrict the type of user to modify a file/folder.</w:t>
+      </w:r>
+    </w:p>
+    <w:p/>
+    <w:p>
+      <w:r>
         <w:t>7. List three attacks against systems protected using full-volume encryption (10 points</w:t>
       </w:r>
       <w:r>
@@ -286,6 +672,65 @@
     <w:p>
       <w:r>
         <w:t>A.</w:t>
+      </w:r>
+      <w:r>
+        <w:t xml:space="preserve"> </w:t>
+      </w:r>
+      <w:r>
+        <w:t xml:space="preserve">The </w:t>
+      </w:r>
+      <w:r>
+        <w:t>three attacks available against systems protected using full-volume encryption are:</w:t>
+      </w:r>
+    </w:p>
+    <w:p>
+      <w:r>
+        <w:t>- Evil Maid Attack</w:t>
+      </w:r>
+    </w:p>
+    <w:p>
+      <w:r>
+        <w:t xml:space="preserve">This attack involves an attacker replacing the legitimate bootloader with a hacked one using a live CD/USB. Once the system is restarted, the victim’s computer will load from the hacked bootloader. The victim will be required to enter their volume decryption key/password to decrypt the drive. This will be captured by the </w:t>
+      </w:r>
+      <w:r>
+        <w:t>hacked bootloader for later retrieval.</w:t>
+      </w:r>
+    </w:p>
+    <w:p>
+      <w:r>
+        <w:t>- Bootkit and Rootkit Attack</w:t>
+      </w:r>
+    </w:p>
+    <w:p>
+      <w:r>
+        <w:t>Bootkit involves masking a malware as the Master Boot Record (MBR) and execute this malware before the operating system is launched. This attack bypasses the full-volume encryption as MBR can no longer be encrypted.</w:t>
+      </w:r>
+    </w:p>
+    <w:p>
+      <w:r>
+        <w:t>Rootkit involves gaining administrative privileges on a victim’s computer by exploiting a vulnerability of the current operating system it’s being run on and gaining access silently with persistence.</w:t>
+      </w:r>
+      <w:r>
+        <w:t xml:space="preserve"> They can potentially open backdoors for attackers.</w:t>
+      </w:r>
+    </w:p>
+    <w:p>
+      <w:r>
+        <w:t>- Brute-Force Sign-In Attack</w:t>
+      </w:r>
+    </w:p>
+    <w:p>
+      <w:r>
+        <w:t xml:space="preserve">This involves trying out all the possible combination of passwords or </w:t>
+      </w:r>
+      <w:r>
+        <w:t>passphrases</w:t>
+      </w:r>
+      <w:r>
+        <w:t xml:space="preserve"> until a correct one is found for the full-volume encryption.</w:t>
+      </w:r>
+      <w:r>
+        <w:t xml:space="preserve"> </w:t>
       </w:r>
     </w:p>
     <w:sectPr>
@@ -823,6 +1268,17 @@
       </w:tblBorders>
     </w:tblPr>
   </w:style>
+  <w:style w:type="character" w:styleId="Hyperlink">
+    <w:name w:val="Hyperlink"/>
+    <w:basedOn w:val="DefaultParagraphFont"/>
+    <w:uiPriority w:val="99"/>
+    <w:unhideWhenUsed/>
+    <w:rsid w:val="00B27C7B"/>
+    <w:rPr>
+      <w:color w:val="0563C1" w:themeColor="hyperlink"/>
+      <w:u w:val="single"/>
+    </w:rPr>
+  </w:style>
 </w:styles>
 </file>
 

</xml_diff>